<commit_message>
fixes cfa setup program and deletes unused files
</commit_message>
<xml_diff>
--- a/FOHSetup.docx
+++ b/FOHSetup.docx
@@ -1,6 +1,6 @@
 
 <file path=word/document.xml><?xml version="1.0" encoding="utf-8"?>
-<w:document xmlns:wpc="http://schemas.microsoft.com/office/word/2010/wordprocessingCanvas" xmlns:cx="http://schemas.microsoft.com/office/drawing/2014/chartex" xmlns:cx1="http://schemas.microsoft.com/office/drawing/2015/9/8/chartex" xmlns:cx2="http://schemas.microsoft.com/office/drawing/2015/10/21/chartex" xmlns:cx3="http://schemas.microsoft.com/office/drawing/2016/5/9/chartex" xmlns:cx4="http://schemas.microsoft.com/office/drawing/2016/5/10/chartex" xmlns:cx5="http://schemas.microsoft.com/office/drawing/2016/5/11/chartex" xmlns:cx6="http://schemas.microsoft.com/office/drawing/2016/5/12/chartex" xmlns:cx7="http://schemas.microsoft.com/office/drawing/2016/5/13/chartex" xmlns:cx8="http://schemas.microsoft.com/office/drawing/2016/5/14/chartex" xmlns:mc="http://schemas.openxmlformats.org/markup-compatibility/2006" xmlns:aink="http://schemas.microsoft.com/office/drawing/2016/ink" xmlns:am3d="http://schemas.microsoft.com/office/drawing/2017/model3d" xmlns:o="urn:schemas-microsoft-com:office:office" xmlns:oel="http://schemas.microsoft.com/office/2019/extlst" xmlns:r="http://schemas.openxmlformats.org/officeDocument/2006/relationships" xmlns:m="http://schemas.openxmlformats.org/officeDocument/2006/math" xmlns:v="urn:schemas-microsoft-com:vml" xmlns:wp14="http://schemas.microsoft.com/office/word/2010/wordprocessingDrawing" xmlns:wp="http://schemas.openxmlformats.org/drawingml/2006/wordprocessingDrawing" xmlns:w10="urn:schemas-microsoft-com:office:word" xmlns:w="http://schemas.openxmlformats.org/wordprocessingml/2006/main" xmlns:w14="http://schemas.microsoft.com/office/word/2010/wordml" xmlns:w15="http://schemas.microsoft.com/office/word/2012/wordml" xmlns:w16cex="http://schemas.microsoft.com/office/word/2018/wordml/cex" xmlns:w16cid="http://schemas.microsoft.com/office/word/2016/wordml/cid" xmlns:w16="http://schemas.microsoft.com/office/word/2018/wordml" xmlns:w16sdtdh="http://schemas.microsoft.com/office/word/2020/wordml/sdtdatahash" xmlns:w16se="http://schemas.microsoft.com/office/word/2015/wordml/symex" xmlns:wpg="http://schemas.microsoft.com/office/word/2010/wordprocessingGroup" xmlns:wpi="http://schemas.microsoft.com/office/word/2010/wordprocessingInk" xmlns:wne="http://schemas.microsoft.com/office/word/2006/wordml" xmlns:wps="http://schemas.microsoft.com/office/word/2010/wordprocessingShape" mc:Ignorable="w14 w15 w16se w16cid w16 w16cex w16sdtdh wp14">
+<w:document xmlns:wpc="http://schemas.microsoft.com/office/word/2010/wordprocessingCanvas" xmlns:cx="http://schemas.microsoft.com/office/drawing/2014/chartex" xmlns:cx1="http://schemas.microsoft.com/office/drawing/2015/9/8/chartex" xmlns:cx2="http://schemas.microsoft.com/office/drawing/2015/10/21/chartex" xmlns:cx3="http://schemas.microsoft.com/office/drawing/2016/5/9/chartex" xmlns:cx4="http://schemas.microsoft.com/office/drawing/2016/5/10/chartex" xmlns:cx5="http://schemas.microsoft.com/office/drawing/2016/5/11/chartex" xmlns:cx6="http://schemas.microsoft.com/office/drawing/2016/5/12/chartex" xmlns:cx7="http://schemas.microsoft.com/office/drawing/2016/5/13/chartex" xmlns:cx8="http://schemas.microsoft.com/office/drawing/2016/5/14/chartex" xmlns:mc="http://schemas.openxmlformats.org/markup-compatibility/2006" xmlns:aink="http://schemas.microsoft.com/office/drawing/2016/ink" xmlns:am3d="http://schemas.microsoft.com/office/drawing/2017/model3d" xmlns:o="urn:schemas-microsoft-com:office:office" xmlns:oel="http://schemas.microsoft.com/office/2019/extlst" xmlns:r="http://schemas.openxmlformats.org/officeDocument/2006/relationships" xmlns:m="http://schemas.openxmlformats.org/officeDocument/2006/math" xmlns:v="urn:schemas-microsoft-com:vml" xmlns:wp14="http://schemas.microsoft.com/office/word/2010/wordprocessingDrawing" xmlns:wp="http://schemas.openxmlformats.org/drawingml/2006/wordprocessingDrawing" xmlns:w10="urn:schemas-microsoft-com:office:word" xmlns:w="http://schemas.openxmlformats.org/wordprocessingml/2006/main" xmlns:w14="http://schemas.microsoft.com/office/word/2010/wordml" xmlns:w15="http://schemas.microsoft.com/office/word/2012/wordml" xmlns:w16cex="http://schemas.microsoft.com/office/word/2018/wordml/cex" xmlns:w16cid="http://schemas.microsoft.com/office/word/2016/wordml/cid" xmlns:w16="http://schemas.microsoft.com/office/word/2018/wordml" xmlns:w16du="http://schemas.microsoft.com/office/word/2023/wordml/word16du" xmlns:w16sdtdh="http://schemas.microsoft.com/office/word/2020/wordml/sdtdatahash" xmlns:w16sdtfl="http://schemas.microsoft.com/office/word/2024/wordml/sdtformatlock" xmlns:w16se="http://schemas.microsoft.com/office/word/2015/wordml/symex" xmlns:wpg="http://schemas.microsoft.com/office/word/2010/wordprocessingGroup" xmlns:wpi="http://schemas.microsoft.com/office/word/2010/wordprocessingInk" xmlns:wne="http://schemas.microsoft.com/office/word/2006/wordml" xmlns:wps="http://schemas.microsoft.com/office/word/2010/wordprocessingShape" mc:Ignorable="w14 w15 w16se w16cid w16 w16cex w16sdtdh w16sdtfl w16du wp14">
   <w:body>
     <w:p>
       <w:pPr>
@@ -17,6 +17,68 @@
           <w:sz w:val="28"/>
         </w:rPr>
       </w:pPr>
+      <w:r>
+        <w:rPr>
+          <w:rFonts w:ascii="Courier New" w:eastAsia="Courier New" w:hAnsi="Courier New" w:cs="Courier New"/>
+          <w:i/>
+          <w:noProof/>
+          <w:sz w:val="28"/>
+        </w:rPr>
+        <w:drawing>
+          <wp:anchor distT="0" distB="0" distL="114300" distR="114300" simplePos="0" relativeHeight="251744256" behindDoc="0" locked="0" layoutInCell="1" allowOverlap="1" wp14:anchorId="13CDE4E4" wp14:editId="611A5901">
+            <wp:simplePos x="0" y="0"/>
+            <wp:positionH relativeFrom="column">
+              <wp:posOffset>-895985</wp:posOffset>
+            </wp:positionH>
+            <wp:positionV relativeFrom="paragraph">
+              <wp:posOffset>0</wp:posOffset>
+            </wp:positionV>
+            <wp:extent cx="2889250" cy="1440180"/>
+            <wp:effectExtent l="0" t="0" r="6350" b="7620"/>
+            <wp:wrapNone/>
+            <wp:docPr id="656034624" name="Picture 338"/>
+            <wp:cNvGraphicFramePr/>
+            <a:graphic xmlns:a="http://schemas.openxmlformats.org/drawingml/2006/main">
+              <a:graphicData uri="http://schemas.openxmlformats.org/drawingml/2006/picture">
+                <pic:pic xmlns:pic="http://schemas.openxmlformats.org/drawingml/2006/picture">
+                  <pic:nvPicPr>
+                    <pic:cNvPr id="656034624" name="Picture 338"/>
+                    <pic:cNvPicPr/>
+                  </pic:nvPicPr>
+                  <pic:blipFill>
+                    <a:blip r:embed="rId5" cstate="print">
+                      <a:extLst>
+                        <a:ext uri="{28A0092B-C50C-407E-A947-70E740481C1C}">
+                          <a14:useLocalDpi xmlns:a14="http://schemas.microsoft.com/office/drawing/2010/main" val="0"/>
+                        </a:ext>
+                      </a:extLst>
+                    </a:blip>
+                    <a:srcRect l="2667" r="2667"/>
+                    <a:stretch/>
+                  </pic:blipFill>
+                  <pic:spPr bwMode="auto">
+                    <a:xfrm>
+                      <a:off x="0" y="0"/>
+                      <a:ext cx="2889250" cy="1440180"/>
+                    </a:xfrm>
+                    <a:prstGeom prst="rect">
+                      <a:avLst/>
+                    </a:prstGeom>
+                    <a:ln>
+                      <a:noFill/>
+                    </a:ln>
+                    <a:extLst>
+                      <a:ext uri="{53640926-AAD7-44D8-BBD7-CCE9431645EC}">
+                        <a14:shadowObscured xmlns:a14="http://schemas.microsoft.com/office/drawing/2010/main"/>
+                      </a:ext>
+                    </a:extLst>
+                  </pic:spPr>
+                </pic:pic>
+              </a:graphicData>
+            </a:graphic>
+          </wp:anchor>
+        </w:drawing>
+      </w:r>
     </w:p>
     <w:tbl>
       <w:tblPr>
@@ -4660,52 +4722,6 @@
       </w:pPr>
       <w:r>
         <w:rPr>
-          <w:noProof/>
-        </w:rPr>
-        <w:drawing>
-          <wp:anchor distT="0" distB="0" distL="114300" distR="114300" simplePos="0" relativeHeight="251662336" behindDoc="0" locked="0" layoutInCell="1" allowOverlap="0" wp14:anchorId="66368626" wp14:editId="50C6134F">
-            <wp:simplePos x="0" y="0"/>
-            <wp:positionH relativeFrom="column">
-              <wp:posOffset>-736142</wp:posOffset>
-            </wp:positionH>
-            <wp:positionV relativeFrom="paragraph">
-              <wp:posOffset>-377348</wp:posOffset>
-            </wp:positionV>
-            <wp:extent cx="3091688" cy="1442593"/>
-            <wp:effectExtent l="0" t="0" r="0" b="0"/>
-            <wp:wrapSquare wrapText="bothSides"/>
-            <wp:docPr id="338" name="Picture 338" descr="A picture containing logo&#10;&#10;Description automatically generated"/>
-            <wp:cNvGraphicFramePr/>
-            <a:graphic xmlns:a="http://schemas.openxmlformats.org/drawingml/2006/main">
-              <a:graphicData uri="http://schemas.openxmlformats.org/drawingml/2006/picture">
-                <pic:pic xmlns:pic="http://schemas.openxmlformats.org/drawingml/2006/picture">
-                  <pic:nvPicPr>
-                    <pic:cNvPr id="338" name="Picture 338" descr="A picture containing logo&#10;&#10;Description automatically generated"/>
-                    <pic:cNvPicPr/>
-                  </pic:nvPicPr>
-                  <pic:blipFill>
-                    <a:blip r:embed="rId5"/>
-                    <a:stretch>
-                      <a:fillRect/>
-                    </a:stretch>
-                  </pic:blipFill>
-                  <pic:spPr>
-                    <a:xfrm>
-                      <a:off x="0" y="0"/>
-                      <a:ext cx="3091688" cy="1442593"/>
-                    </a:xfrm>
-                    <a:prstGeom prst="rect">
-                      <a:avLst/>
-                    </a:prstGeom>
-                  </pic:spPr>
-                </pic:pic>
-              </a:graphicData>
-            </a:graphic>
-          </wp:anchor>
-        </w:drawing>
-      </w:r>
-      <w:r>
-        <w:rPr>
           <w:rFonts w:ascii="Courier New" w:eastAsia="Courier New" w:hAnsi="Courier New" w:cs="Courier New"/>
           <w:b/>
           <w:sz w:val="32"/>
@@ -4726,7 +4742,7 @@
         <mc:AlternateContent>
           <mc:Choice Requires="wps">
             <w:drawing>
-              <wp:anchor distT="0" distB="0" distL="114300" distR="114300" simplePos="0" relativeHeight="251742208" behindDoc="0" locked="1" layoutInCell="1" allowOverlap="0" wp14:anchorId="2C9165CA" wp14:editId="15259650">
+              <wp:anchor distT="0" distB="0" distL="114300" distR="114300" simplePos="0" relativeHeight="251738112" behindDoc="0" locked="1" layoutInCell="1" allowOverlap="0" wp14:anchorId="2C9165CA" wp14:editId="3E0B0DC5">
                 <wp:simplePos x="0" y="0"/>
                 <wp:positionH relativeFrom="column">
                   <wp:posOffset>4961890</wp:posOffset>
@@ -4801,7 +4817,7 @@
                 <v:stroke joinstyle="miter"/>
                 <v:path gradientshapeok="t" o:connecttype="rect"/>
               </v:shapetype>
-              <v:shape id="Text Box 29" o:spid="_x0000_s1026" type="#_x0000_t202" style="position:absolute;left:0;text-align:left;margin-left:390.7pt;margin-top:466.45pt;width:41pt;height:23.75pt;z-index:251742208;visibility:visible;mso-wrap-style:square;mso-width-percent:0;mso-height-percent:0;mso-wrap-distance-left:9pt;mso-wrap-distance-top:0;mso-wrap-distance-right:9pt;mso-wrap-distance-bottom:0;mso-position-horizontal:absolute;mso-position-horizontal-relative:text;mso-position-vertical:absolute;mso-position-vertical-relative:page;mso-width-percent:0;mso-height-percent:0;mso-width-relative:margin;mso-height-relative:margin;v-text-anchor:top" o:gfxdata="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" o:allowoverlap="f" filled="f" stroked="f" strokeweight=".5pt">
+              <v:shape id="Text Box 29" o:spid="_x0000_s1026" type="#_x0000_t202" style="position:absolute;left:0;text-align:left;margin-left:390.7pt;margin-top:466.45pt;width:41pt;height:23.75pt;z-index:251738112;visibility:visible;mso-wrap-style:square;mso-width-percent:0;mso-height-percent:0;mso-wrap-distance-left:9pt;mso-wrap-distance-top:0;mso-wrap-distance-right:9pt;mso-wrap-distance-bottom:0;mso-position-horizontal:absolute;mso-position-horizontal-relative:text;mso-position-vertical:absolute;mso-position-vertical-relative:page;mso-width-percent:0;mso-height-percent:0;mso-width-relative:margin;mso-height-relative:margin;v-text-anchor:top" o:gfxdata="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" o:allowoverlap="f" filled="f" stroked="f" strokeweight=".5pt">
                 <v:textbox>
                   <w:txbxContent>
                     <w:p>
@@ -4837,7 +4853,7 @@
         <mc:AlternateContent>
           <mc:Choice Requires="wps">
             <w:drawing>
-              <wp:anchor distT="0" distB="0" distL="114300" distR="114300" simplePos="0" relativeHeight="251740160" behindDoc="1" locked="1" layoutInCell="1" allowOverlap="0" wp14:anchorId="2E4E9DFA" wp14:editId="5E044577">
+              <wp:anchor distT="0" distB="0" distL="114300" distR="114300" simplePos="0" relativeHeight="251736064" behindDoc="1" locked="1" layoutInCell="1" allowOverlap="0" wp14:anchorId="2E4E9DFA" wp14:editId="576AFA24">
                 <wp:simplePos x="0" y="0"/>
                 <wp:positionH relativeFrom="column">
                   <wp:posOffset>3864610</wp:posOffset>
@@ -4906,7 +4922,7 @@
           </mc:Choice>
           <mc:Fallback>
             <w:pict>
-              <v:shape w14:anchorId="2E4E9DFA" id="Text Box 18" o:spid="_x0000_s1027" type="#_x0000_t202" style="position:absolute;left:0;text-align:left;margin-left:304.3pt;margin-top:604pt;width:30.2pt;height:23.75pt;rotation:-2115973fd;z-index:-251576320;visibility:visible;mso-wrap-style:square;mso-width-percent:0;mso-height-percent:0;mso-wrap-distance-left:9pt;mso-wrap-distance-top:0;mso-wrap-distance-right:9pt;mso-wrap-distance-bottom:0;mso-position-horizontal:absolute;mso-position-horizontal-relative:text;mso-position-vertical:absolute;mso-position-vertical-relative:page;mso-width-percent:0;mso-height-percent:0;mso-width-relative:margin;mso-height-relative:margin;v-text-anchor:top" o:gfxdata="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" o:allowoverlap="f" filled="f" stroked="f" strokeweight=".5pt">
+              <v:shape w14:anchorId="2E4E9DFA" id="Text Box 18" o:spid="_x0000_s1027" type="#_x0000_t202" style="position:absolute;left:0;text-align:left;margin-left:304.3pt;margin-top:604pt;width:30.2pt;height:23.75pt;rotation:-2115973fd;z-index:-251580416;visibility:visible;mso-wrap-style:square;mso-width-percent:0;mso-height-percent:0;mso-wrap-distance-left:9pt;mso-wrap-distance-top:0;mso-wrap-distance-right:9pt;mso-wrap-distance-bottom:0;mso-position-horizontal:absolute;mso-position-horizontal-relative:text;mso-position-vertical:absolute;mso-position-vertical-relative:page;mso-width-percent:0;mso-height-percent:0;mso-width-relative:margin;mso-height-relative:margin;v-text-anchor:top" o:gfxdata="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" o:allowoverlap="f" filled="f" stroked="f" strokeweight=".5pt">
                 <v:textbox>
                   <w:txbxContent>
                     <w:p>
@@ -4940,7 +4956,7 @@
         <mc:AlternateContent>
           <mc:Choice Requires="wps">
             <w:drawing>
-              <wp:anchor distT="0" distB="0" distL="114300" distR="114300" simplePos="0" relativeHeight="251738112" behindDoc="0" locked="1" layoutInCell="1" allowOverlap="1" wp14:anchorId="3A63658D" wp14:editId="64E9CE3B">
+              <wp:anchor distT="0" distB="0" distL="114300" distR="114300" simplePos="0" relativeHeight="251734016" behindDoc="0" locked="1" layoutInCell="1" allowOverlap="1" wp14:anchorId="3A63658D" wp14:editId="169E713D">
                 <wp:simplePos x="0" y="0"/>
                 <wp:positionH relativeFrom="column">
                   <wp:posOffset>3864610</wp:posOffset>
@@ -5009,7 +5025,7 @@
           </mc:Choice>
           <mc:Fallback>
             <w:pict>
-              <v:shape w14:anchorId="3A63658D" id="Text Box 17" o:spid="_x0000_s1028" type="#_x0000_t202" style="position:absolute;left:0;text-align:left;margin-left:304.3pt;margin-top:558.5pt;width:30.2pt;height:23.75pt;rotation:-2115973fd;z-index:251738112;visibility:visible;mso-wrap-style:square;mso-width-percent:0;mso-height-percent:0;mso-wrap-distance-left:9pt;mso-wrap-distance-top:0;mso-wrap-distance-right:9pt;mso-wrap-distance-bottom:0;mso-position-horizontal:absolute;mso-position-horizontal-relative:text;mso-position-vertical:absolute;mso-position-vertical-relative:page;mso-width-percent:0;mso-height-percent:0;mso-width-relative:margin;mso-height-relative:margin;v-text-anchor:top" o:gfxdata="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" filled="f" stroked="f" strokeweight=".5pt">
+              <v:shape w14:anchorId="3A63658D" id="Text Box 17" o:spid="_x0000_s1028" type="#_x0000_t202" style="position:absolute;left:0;text-align:left;margin-left:304.3pt;margin-top:558.5pt;width:30.2pt;height:23.75pt;rotation:-2115973fd;z-index:251734016;visibility:visible;mso-wrap-style:square;mso-width-percent:0;mso-height-percent:0;mso-wrap-distance-left:9pt;mso-wrap-distance-top:0;mso-wrap-distance-right:9pt;mso-wrap-distance-bottom:0;mso-position-horizontal:absolute;mso-position-horizontal-relative:text;mso-position-vertical:absolute;mso-position-vertical-relative:page;mso-width-percent:0;mso-height-percent:0;mso-width-relative:margin;mso-height-relative:margin;v-text-anchor:top" o:gfxdata="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" filled="f" stroked="f" strokeweight=".5pt">
                 <v:textbox>
                   <w:txbxContent>
                     <w:p>
@@ -5043,7 +5059,7 @@
         <mc:AlternateContent>
           <mc:Choice Requires="wps">
             <w:drawing>
-              <wp:anchor distT="0" distB="0" distL="114300" distR="114300" simplePos="0" relativeHeight="251736064" behindDoc="0" locked="1" layoutInCell="1" allowOverlap="1" wp14:anchorId="570593C5" wp14:editId="78998BC4">
+              <wp:anchor distT="0" distB="0" distL="114300" distR="114300" simplePos="0" relativeHeight="251731968" behindDoc="0" locked="1" layoutInCell="1" allowOverlap="1" wp14:anchorId="570593C5" wp14:editId="25ADC655">
                 <wp:simplePos x="0" y="0"/>
                 <wp:positionH relativeFrom="column">
                   <wp:posOffset>3864610</wp:posOffset>
@@ -5112,7 +5128,7 @@
           </mc:Choice>
           <mc:Fallback>
             <w:pict>
-              <v:shape w14:anchorId="570593C5" id="Text Box 16" o:spid="_x0000_s1029" type="#_x0000_t202" style="position:absolute;left:0;text-align:left;margin-left:304.3pt;margin-top:508.3pt;width:30.2pt;height:23.75pt;rotation:-2115973fd;z-index:251736064;visibility:visible;mso-wrap-style:square;mso-width-percent:0;mso-height-percent:0;mso-wrap-distance-left:9pt;mso-wrap-distance-top:0;mso-wrap-distance-right:9pt;mso-wrap-distance-bottom:0;mso-position-horizontal:absolute;mso-position-horizontal-relative:text;mso-position-vertical:absolute;mso-position-vertical-relative:page;mso-width-percent:0;mso-height-percent:0;mso-width-relative:margin;mso-height-relative:margin;v-text-anchor:top" o:gfxdata="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" filled="f" stroked="f" strokeweight=".5pt">
+              <v:shape w14:anchorId="570593C5" id="Text Box 16" o:spid="_x0000_s1029" type="#_x0000_t202" style="position:absolute;left:0;text-align:left;margin-left:304.3pt;margin-top:508.3pt;width:30.2pt;height:23.75pt;rotation:-2115973fd;z-index:251731968;visibility:visible;mso-wrap-style:square;mso-width-percent:0;mso-height-percent:0;mso-wrap-distance-left:9pt;mso-wrap-distance-top:0;mso-wrap-distance-right:9pt;mso-wrap-distance-bottom:0;mso-position-horizontal:absolute;mso-position-horizontal-relative:text;mso-position-vertical:absolute;mso-position-vertical-relative:page;mso-width-percent:0;mso-height-percent:0;mso-width-relative:margin;mso-height-relative:margin;v-text-anchor:top" o:gfxdata="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" filled="f" stroked="f" strokeweight=".5pt">
                 <v:textbox>
                   <w:txbxContent>
                     <w:p>
@@ -5146,7 +5162,7 @@
         <mc:AlternateContent>
           <mc:Choice Requires="wps">
             <w:drawing>
-              <wp:anchor distT="0" distB="0" distL="114300" distR="114300" simplePos="0" relativeHeight="251734016" behindDoc="0" locked="1" layoutInCell="1" allowOverlap="0" wp14:anchorId="398A428D" wp14:editId="3593D258">
+              <wp:anchor distT="0" distB="0" distL="114300" distR="114300" simplePos="0" relativeHeight="251729920" behindDoc="0" locked="1" layoutInCell="1" allowOverlap="0" wp14:anchorId="398A428D" wp14:editId="6C020CB1">
                 <wp:simplePos x="0" y="0"/>
                 <wp:positionH relativeFrom="column">
                   <wp:posOffset>5308600</wp:posOffset>
@@ -5216,7 +5232,7 @@
           </mc:Choice>
           <mc:Fallback>
             <w:pict>
-              <v:shape w14:anchorId="398A428D" id="Text Box 8" o:spid="_x0000_s1030" type="#_x0000_t202" style="position:absolute;left:0;text-align:left;margin-left:418pt;margin-top:400.6pt;width:69.8pt;height:23.75pt;z-index:251734016;visibility:visible;mso-wrap-style:square;mso-width-percent:0;mso-height-percent:0;mso-wrap-distance-left:9pt;mso-wrap-distance-top:0;mso-wrap-distance-right:9pt;mso-wrap-distance-bottom:0;mso-position-horizontal:absolute;mso-position-horizontal-relative:text;mso-position-vertical:absolute;mso-position-vertical-relative:page;mso-width-percent:0;mso-height-percent:0;mso-width-relative:margin;mso-height-relative:margin;v-text-anchor:top" o:gfxdata="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" o:allowoverlap="f" filled="f" stroked="f" strokeweight=".5pt">
+              <v:shape w14:anchorId="398A428D" id="Text Box 8" o:spid="_x0000_s1030" type="#_x0000_t202" style="position:absolute;left:0;text-align:left;margin-left:418pt;margin-top:400.6pt;width:69.8pt;height:23.75pt;z-index:251729920;visibility:visible;mso-wrap-style:square;mso-width-percent:0;mso-height-percent:0;mso-wrap-distance-left:9pt;mso-wrap-distance-top:0;mso-wrap-distance-right:9pt;mso-wrap-distance-bottom:0;mso-position-horizontal:absolute;mso-position-horizontal-relative:text;mso-position-vertical:absolute;mso-position-vertical-relative:page;mso-width-percent:0;mso-height-percent:0;mso-width-relative:margin;mso-height-relative:margin;v-text-anchor:top" o:gfxdata="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" o:allowoverlap="f" filled="f" stroked="f" strokeweight=".5pt">
                 <v:textbox>
                   <w:txbxContent>
                     <w:p>
@@ -5251,7 +5267,7 @@
         <mc:AlternateContent>
           <mc:Choice Requires="wps">
             <w:drawing>
-              <wp:anchor distT="0" distB="0" distL="114300" distR="114300" simplePos="0" relativeHeight="251731968" behindDoc="0" locked="1" layoutInCell="1" allowOverlap="0" wp14:anchorId="5C271FCA" wp14:editId="02F9426E">
+              <wp:anchor distT="0" distB="0" distL="114300" distR="114300" simplePos="0" relativeHeight="251727872" behindDoc="0" locked="1" layoutInCell="1" allowOverlap="0" wp14:anchorId="5C271FCA" wp14:editId="2E4D7158">
                 <wp:simplePos x="0" y="0"/>
                 <wp:positionH relativeFrom="column">
                   <wp:posOffset>4213225</wp:posOffset>
@@ -5321,7 +5337,7 @@
           </mc:Choice>
           <mc:Fallback>
             <w:pict>
-              <v:shape w14:anchorId="5C271FCA" id="Text Box 9" o:spid="_x0000_s1031" type="#_x0000_t202" style="position:absolute;left:0;text-align:left;margin-left:331.75pt;margin-top:400.2pt;width:64.05pt;height:23.75pt;z-index:251731968;visibility:visible;mso-wrap-style:square;mso-width-percent:0;mso-height-percent:0;mso-wrap-distance-left:9pt;mso-wrap-distance-top:0;mso-wrap-distance-right:9pt;mso-wrap-distance-bottom:0;mso-position-horizontal:absolute;mso-position-horizontal-relative:text;mso-position-vertical:absolute;mso-position-vertical-relative:page;mso-width-percent:0;mso-height-percent:0;mso-width-relative:margin;mso-height-relative:margin;v-text-anchor:top" o:gfxdata="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" o:allowoverlap="f" filled="f" stroked="f" strokeweight=".5pt">
+              <v:shape w14:anchorId="5C271FCA" id="Text Box 9" o:spid="_x0000_s1031" type="#_x0000_t202" style="position:absolute;left:0;text-align:left;margin-left:331.75pt;margin-top:400.2pt;width:64.05pt;height:23.75pt;z-index:251727872;visibility:visible;mso-wrap-style:square;mso-width-percent:0;mso-height-percent:0;mso-wrap-distance-left:9pt;mso-wrap-distance-top:0;mso-wrap-distance-right:9pt;mso-wrap-distance-bottom:0;mso-position-horizontal:absolute;mso-position-horizontal-relative:text;mso-position-vertical:absolute;mso-position-vertical-relative:page;mso-width-percent:0;mso-height-percent:0;mso-width-relative:margin;mso-height-relative:margin;v-text-anchor:top" o:gfxdata="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" o:allowoverlap="f" filled="f" stroked="f" strokeweight=".5pt">
                 <v:textbox>
                   <w:txbxContent>
                     <w:p>
@@ -5356,7 +5372,7 @@
         <mc:AlternateContent>
           <mc:Choice Requires="wps">
             <w:drawing>
-              <wp:anchor distT="0" distB="0" distL="114300" distR="114300" simplePos="0" relativeHeight="251729920" behindDoc="0" locked="1" layoutInCell="1" allowOverlap="0" wp14:anchorId="73748025" wp14:editId="2F761BE0">
+              <wp:anchor distT="0" distB="0" distL="114300" distR="114300" simplePos="0" relativeHeight="251725824" behindDoc="0" locked="1" layoutInCell="1" allowOverlap="0" wp14:anchorId="73748025" wp14:editId="18B9E330">
                 <wp:simplePos x="0" y="0"/>
                 <wp:positionH relativeFrom="column">
                   <wp:posOffset>3044825</wp:posOffset>
@@ -5426,7 +5442,7 @@
           </mc:Choice>
           <mc:Fallback>
             <w:pict>
-              <v:shape w14:anchorId="73748025" id="Text Box 27" o:spid="_x0000_s1032" type="#_x0000_t202" style="position:absolute;left:0;text-align:left;margin-left:239.75pt;margin-top:401.15pt;width:69.1pt;height:23.75pt;z-index:251729920;visibility:visible;mso-wrap-style:square;mso-width-percent:0;mso-height-percent:0;mso-wrap-distance-left:9pt;mso-wrap-distance-top:0;mso-wrap-distance-right:9pt;mso-wrap-distance-bottom:0;mso-position-horizontal:absolute;mso-position-horizontal-relative:text;mso-position-vertical:absolute;mso-position-vertical-relative:page;mso-width-percent:0;mso-height-percent:0;mso-width-relative:margin;mso-height-relative:margin;v-text-anchor:top" o:gfxdata="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" o:allowoverlap="f" filled="f" stroked="f" strokeweight=".5pt">
+              <v:shape w14:anchorId="73748025" id="Text Box 27" o:spid="_x0000_s1032" type="#_x0000_t202" style="position:absolute;left:0;text-align:left;margin-left:239.75pt;margin-top:401.15pt;width:69.1pt;height:23.75pt;z-index:251725824;visibility:visible;mso-wrap-style:square;mso-width-percent:0;mso-height-percent:0;mso-wrap-distance-left:9pt;mso-wrap-distance-top:0;mso-wrap-distance-right:9pt;mso-wrap-distance-bottom:0;mso-position-horizontal:absolute;mso-position-horizontal-relative:text;mso-position-vertical:absolute;mso-position-vertical-relative:page;mso-width-percent:0;mso-height-percent:0;mso-width-relative:margin;mso-height-relative:margin;v-text-anchor:top" o:gfxdata="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" o:allowoverlap="f" filled="f" stroked="f" strokeweight=".5pt">
                 <v:textbox>
                   <w:txbxContent>
                     <w:p>
@@ -5461,7 +5477,7 @@
         <mc:AlternateContent>
           <mc:Choice Requires="wps">
             <w:drawing>
-              <wp:anchor distT="0" distB="0" distL="114300" distR="114300" simplePos="0" relativeHeight="251727872" behindDoc="0" locked="1" layoutInCell="1" allowOverlap="0" wp14:anchorId="1384756C" wp14:editId="611836C5">
+              <wp:anchor distT="0" distB="0" distL="114300" distR="114300" simplePos="0" relativeHeight="251723776" behindDoc="0" locked="1" layoutInCell="1" allowOverlap="0" wp14:anchorId="1384756C" wp14:editId="27B9A9F5">
                 <wp:simplePos x="0" y="0"/>
                 <wp:positionH relativeFrom="column">
                   <wp:posOffset>1851660</wp:posOffset>
@@ -5531,7 +5547,7 @@
           </mc:Choice>
           <mc:Fallback>
             <w:pict>
-              <v:shape w14:anchorId="1384756C" id="Text Box 26" o:spid="_x0000_s1033" type="#_x0000_t202" style="position:absolute;left:0;text-align:left;margin-left:145.8pt;margin-top:401.35pt;width:72.7pt;height:23.75pt;z-index:251727872;visibility:visible;mso-wrap-style:square;mso-width-percent:0;mso-height-percent:0;mso-wrap-distance-left:9pt;mso-wrap-distance-top:0;mso-wrap-distance-right:9pt;mso-wrap-distance-bottom:0;mso-position-horizontal:absolute;mso-position-horizontal-relative:text;mso-position-vertical:absolute;mso-position-vertical-relative:page;mso-width-percent:0;mso-height-percent:0;mso-width-relative:margin;mso-height-relative:margin;v-text-anchor:top" o:gfxdata="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" o:allowoverlap="f" filled="f" stroked="f" strokeweight=".5pt">
+              <v:shape w14:anchorId="1384756C" id="Text Box 26" o:spid="_x0000_s1033" type="#_x0000_t202" style="position:absolute;left:0;text-align:left;margin-left:145.8pt;margin-top:401.35pt;width:72.7pt;height:23.75pt;z-index:251723776;visibility:visible;mso-wrap-style:square;mso-width-percent:0;mso-height-percent:0;mso-wrap-distance-left:9pt;mso-wrap-distance-top:0;mso-wrap-distance-right:9pt;mso-wrap-distance-bottom:0;mso-position-horizontal:absolute;mso-position-horizontal-relative:text;mso-position-vertical:absolute;mso-position-vertical-relative:page;mso-width-percent:0;mso-height-percent:0;mso-width-relative:margin;mso-height-relative:margin;v-text-anchor:top" o:gfxdata="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" o:allowoverlap="f" filled="f" stroked="f" strokeweight=".5pt">
                 <v:textbox>
                   <w:txbxContent>
                     <w:p>
@@ -5566,7 +5582,7 @@
         <mc:AlternateContent>
           <mc:Choice Requires="wps">
             <w:drawing>
-              <wp:anchor distT="0" distB="0" distL="114300" distR="114300" simplePos="0" relativeHeight="251725824" behindDoc="0" locked="1" layoutInCell="1" allowOverlap="0" wp14:anchorId="4CFE9B24" wp14:editId="78F9FE9A">
+              <wp:anchor distT="0" distB="0" distL="114300" distR="114300" simplePos="0" relativeHeight="251721728" behindDoc="0" locked="1" layoutInCell="1" allowOverlap="0" wp14:anchorId="4CFE9B24" wp14:editId="3A7B5005">
                 <wp:simplePos x="0" y="0"/>
                 <wp:positionH relativeFrom="column">
                   <wp:posOffset>1927225</wp:posOffset>
@@ -5638,7 +5654,7 @@
           </mc:Choice>
           <mc:Fallback>
             <w:pict>
-              <v:shape w14:anchorId="4CFE9B24" id="Text Box 12" o:spid="_x0000_s1034" type="#_x0000_t202" style="position:absolute;left:0;text-align:left;margin-left:151.75pt;margin-top:294.5pt;width:66.2pt;height:23.75pt;z-index:251725824;visibility:visible;mso-wrap-style:square;mso-width-percent:0;mso-height-percent:0;mso-wrap-distance-left:9pt;mso-wrap-distance-top:0;mso-wrap-distance-right:9pt;mso-wrap-distance-bottom:0;mso-position-horizontal:absolute;mso-position-horizontal-relative:text;mso-position-vertical:absolute;mso-position-vertical-relative:page;mso-width-percent:0;mso-height-percent:0;mso-width-relative:margin;mso-height-relative:margin;v-text-anchor:top" o:gfxdata="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" o:allowoverlap="f" filled="f" stroked="f" strokeweight=".5pt">
+              <v:shape w14:anchorId="4CFE9B24" id="Text Box 12" o:spid="_x0000_s1034" type="#_x0000_t202" style="position:absolute;left:0;text-align:left;margin-left:151.75pt;margin-top:294.5pt;width:66.2pt;height:23.75pt;z-index:251721728;visibility:visible;mso-wrap-style:square;mso-width-percent:0;mso-height-percent:0;mso-wrap-distance-left:9pt;mso-wrap-distance-top:0;mso-wrap-distance-right:9pt;mso-wrap-distance-bottom:0;mso-position-horizontal:absolute;mso-position-horizontal-relative:text;mso-position-vertical:absolute;mso-position-vertical-relative:page;mso-width-percent:0;mso-height-percent:0;mso-width-relative:margin;mso-height-relative:margin;v-text-anchor:top" o:gfxdata="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" o:allowoverlap="f" filled="f" stroked="f" strokeweight=".5pt">
                 <v:textbox>
                   <w:txbxContent>
                     <w:p>
@@ -5675,7 +5691,7 @@
         <mc:AlternateContent>
           <mc:Choice Requires="wps">
             <w:drawing>
-              <wp:anchor distT="0" distB="0" distL="114300" distR="114300" simplePos="0" relativeHeight="251723776" behindDoc="0" locked="1" layoutInCell="1" allowOverlap="0" wp14:anchorId="7F7356CA" wp14:editId="29A94E63">
+              <wp:anchor distT="0" distB="0" distL="114300" distR="114300" simplePos="0" relativeHeight="251719680" behindDoc="0" locked="1" layoutInCell="1" allowOverlap="0" wp14:anchorId="7F7356CA" wp14:editId="3EAE2983">
                 <wp:simplePos x="0" y="0"/>
                 <wp:positionH relativeFrom="column">
                   <wp:posOffset>3006725</wp:posOffset>
@@ -5747,7 +5763,7 @@
           </mc:Choice>
           <mc:Fallback>
             <w:pict>
-              <v:shape w14:anchorId="7F7356CA" id="Text Box 13" o:spid="_x0000_s1035" type="#_x0000_t202" style="position:absolute;left:0;text-align:left;margin-left:236.75pt;margin-top:298.4pt;width:1in;height:23.75pt;z-index:251723776;visibility:visible;mso-wrap-style:square;mso-width-percent:0;mso-height-percent:0;mso-wrap-distance-left:9pt;mso-wrap-distance-top:0;mso-wrap-distance-right:9pt;mso-wrap-distance-bottom:0;mso-position-horizontal:absolute;mso-position-horizontal-relative:text;mso-position-vertical:absolute;mso-position-vertical-relative:page;mso-width-percent:0;mso-height-percent:0;mso-width-relative:margin;mso-height-relative:margin;v-text-anchor:top" o:gfxdata="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" o:allowoverlap="f" filled="f" stroked="f" strokeweight=".5pt">
+              <v:shape w14:anchorId="7F7356CA" id="Text Box 13" o:spid="_x0000_s1035" type="#_x0000_t202" style="position:absolute;left:0;text-align:left;margin-left:236.75pt;margin-top:298.4pt;width:1in;height:23.75pt;z-index:251719680;visibility:visible;mso-wrap-style:square;mso-width-percent:0;mso-height-percent:0;mso-wrap-distance-left:9pt;mso-wrap-distance-top:0;mso-wrap-distance-right:9pt;mso-wrap-distance-bottom:0;mso-position-horizontal:absolute;mso-position-horizontal-relative:text;mso-position-vertical:absolute;mso-position-vertical-relative:page;mso-width-percent:0;mso-height-percent:0;mso-width-relative:margin;mso-height-relative:margin;v-text-anchor:top" o:gfxdata="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" o:allowoverlap="f" filled="f" stroked="f" strokeweight=".5pt">
                 <v:textbox>
                   <w:txbxContent>
                     <w:p>
@@ -5784,7 +5800,7 @@
         <mc:AlternateContent>
           <mc:Choice Requires="wps">
             <w:drawing>
-              <wp:anchor distT="0" distB="0" distL="114300" distR="114300" simplePos="0" relativeHeight="251721728" behindDoc="0" locked="1" layoutInCell="1" allowOverlap="0" wp14:anchorId="451FF0AB" wp14:editId="5F30E9EE">
+              <wp:anchor distT="0" distB="0" distL="114300" distR="114300" simplePos="0" relativeHeight="251717632" behindDoc="0" locked="1" layoutInCell="1" allowOverlap="0" wp14:anchorId="451FF0AB" wp14:editId="094F34ED">
                 <wp:simplePos x="0" y="0"/>
                 <wp:positionH relativeFrom="column">
                   <wp:posOffset>5273675</wp:posOffset>
@@ -5856,7 +5872,7 @@
           </mc:Choice>
           <mc:Fallback>
             <w:pict>
-              <v:shape w14:anchorId="451FF0AB" id="Text Box 14" o:spid="_x0000_s1036" type="#_x0000_t202" style="position:absolute;left:0;text-align:left;margin-left:415.25pt;margin-top:298.4pt;width:79.9pt;height:23.75pt;z-index:251721728;visibility:visible;mso-wrap-style:square;mso-width-percent:0;mso-height-percent:0;mso-wrap-distance-left:9pt;mso-wrap-distance-top:0;mso-wrap-distance-right:9pt;mso-wrap-distance-bottom:0;mso-position-horizontal:absolute;mso-position-horizontal-relative:text;mso-position-vertical:absolute;mso-position-vertical-relative:page;mso-width-percent:0;mso-height-percent:0;mso-width-relative:margin;mso-height-relative:margin;v-text-anchor:top" o:gfxdata="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" o:allowoverlap="f" filled="f" stroked="f" strokeweight=".5pt">
+              <v:shape w14:anchorId="451FF0AB" id="Text Box 14" o:spid="_x0000_s1036" type="#_x0000_t202" style="position:absolute;left:0;text-align:left;margin-left:415.25pt;margin-top:298.4pt;width:79.9pt;height:23.75pt;z-index:251717632;visibility:visible;mso-wrap-style:square;mso-width-percent:0;mso-height-percent:0;mso-wrap-distance-left:9pt;mso-wrap-distance-top:0;mso-wrap-distance-right:9pt;mso-wrap-distance-bottom:0;mso-position-horizontal:absolute;mso-position-horizontal-relative:text;mso-position-vertical:absolute;mso-position-vertical-relative:page;mso-width-percent:0;mso-height-percent:0;mso-width-relative:margin;mso-height-relative:margin;v-text-anchor:top" o:gfxdata="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" o:allowoverlap="f" filled="f" stroked="f" strokeweight=".5pt">
                 <v:textbox>
                   <w:txbxContent>
                     <w:p>
@@ -5893,7 +5909,7 @@
         <mc:AlternateContent>
           <mc:Choice Requires="wps">
             <w:drawing>
-              <wp:anchor distT="0" distB="0" distL="114300" distR="114300" simplePos="0" relativeHeight="251719680" behindDoc="0" locked="1" layoutInCell="1" allowOverlap="0" wp14:anchorId="30E24848" wp14:editId="728B319D">
+              <wp:anchor distT="0" distB="0" distL="114300" distR="114300" simplePos="0" relativeHeight="251715584" behindDoc="0" locked="1" layoutInCell="1" allowOverlap="0" wp14:anchorId="30E24848" wp14:editId="2FEBEF7C">
                 <wp:simplePos x="0" y="0"/>
                 <wp:positionH relativeFrom="column">
                   <wp:posOffset>4093210</wp:posOffset>
@@ -5965,7 +5981,7 @@
           </mc:Choice>
           <mc:Fallback>
             <w:pict>
-              <v:shape w14:anchorId="30E24848" id="Text Box 15" o:spid="_x0000_s1037" type="#_x0000_t202" style="position:absolute;left:0;text-align:left;margin-left:322.3pt;margin-top:299.75pt;width:77pt;height:23.75pt;z-index:251719680;visibility:visible;mso-wrap-style:square;mso-width-percent:0;mso-height-percent:0;mso-wrap-distance-left:9pt;mso-wrap-distance-top:0;mso-wrap-distance-right:9pt;mso-wrap-distance-bottom:0;mso-position-horizontal:absolute;mso-position-horizontal-relative:text;mso-position-vertical:absolute;mso-position-vertical-relative:page;mso-width-percent:0;mso-height-percent:0;mso-width-relative:margin;mso-height-relative:margin;v-text-anchor:top" o:gfxdata="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" o:allowoverlap="f" filled="f" stroked="f" strokeweight=".5pt">
+              <v:shape w14:anchorId="30E24848" id="Text Box 15" o:spid="_x0000_s1037" type="#_x0000_t202" style="position:absolute;left:0;text-align:left;margin-left:322.3pt;margin-top:299.75pt;width:77pt;height:23.75pt;z-index:251715584;visibility:visible;mso-wrap-style:square;mso-width-percent:0;mso-height-percent:0;mso-wrap-distance-left:9pt;mso-wrap-distance-top:0;mso-wrap-distance-right:9pt;mso-wrap-distance-bottom:0;mso-position-horizontal:absolute;mso-position-horizontal-relative:text;mso-position-vertical:absolute;mso-position-vertical-relative:page;mso-width-percent:0;mso-height-percent:0;mso-width-relative:margin;mso-height-relative:margin;v-text-anchor:top" o:gfxdata="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" o:allowoverlap="f" filled="f" stroked="f" strokeweight=".5pt">
                 <v:textbox>
                   <w:txbxContent>
                     <w:p>
@@ -6002,7 +6018,7 @@
         <mc:AlternateContent>
           <mc:Choice Requires="wps">
             <w:drawing>
-              <wp:anchor distT="0" distB="0" distL="114300" distR="114300" simplePos="0" relativeHeight="251717632" behindDoc="1" locked="1" layoutInCell="1" allowOverlap="1" wp14:anchorId="06D119AC" wp14:editId="60FB524A">
+              <wp:anchor distT="0" distB="0" distL="114300" distR="114300" simplePos="0" relativeHeight="251713536" behindDoc="1" locked="1" layoutInCell="1" allowOverlap="1" wp14:anchorId="06D119AC" wp14:editId="49B7EC2A">
                 <wp:simplePos x="0" y="0"/>
                 <wp:positionH relativeFrom="column">
                   <wp:posOffset>4262120</wp:posOffset>
@@ -6080,7 +6096,7 @@
           </mc:Choice>
           <mc:Fallback>
             <w:pict>
-              <v:shape w14:anchorId="06D119AC" id="Text Box 4" o:spid="_x0000_s1038" type="#_x0000_t202" style="position:absolute;left:0;text-align:left;margin-left:335.6pt;margin-top:199.3pt;width:54.7pt;height:20.85pt;z-index:-251598848;visibility:visible;mso-wrap-style:none;mso-width-percent:0;mso-height-percent:0;mso-wrap-distance-left:9pt;mso-wrap-distance-top:0;mso-wrap-distance-right:9pt;mso-wrap-distance-bottom:0;mso-position-horizontal:absolute;mso-position-horizontal-relative:text;mso-position-vertical:absolute;mso-position-vertical-relative:page;mso-width-percent:0;mso-height-percent:0;mso-width-relative:margin;mso-height-relative:margin;v-text-anchor:top" o:gfxdata="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" filled="f" stroked="f" strokeweight=".5pt">
+              <v:shape w14:anchorId="06D119AC" id="Text Box 4" o:spid="_x0000_s1038" type="#_x0000_t202" style="position:absolute;left:0;text-align:left;margin-left:335.6pt;margin-top:199.3pt;width:54.7pt;height:20.85pt;z-index:-251602944;visibility:visible;mso-wrap-style:none;mso-width-percent:0;mso-height-percent:0;mso-wrap-distance-left:9pt;mso-wrap-distance-top:0;mso-wrap-distance-right:9pt;mso-wrap-distance-bottom:0;mso-position-horizontal:absolute;mso-position-horizontal-relative:text;mso-position-vertical:absolute;mso-position-vertical-relative:page;mso-width-percent:0;mso-height-percent:0;mso-width-relative:margin;mso-height-relative:margin;v-text-anchor:top" o:gfxdata="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" filled="f" stroked="f" strokeweight=".5pt">
                 <v:textbox style="mso-fit-shape-to-text:t">
                   <w:txbxContent>
                     <w:p>
@@ -6123,7 +6139,7 @@
         <mc:AlternateContent>
           <mc:Choice Requires="wps">
             <w:drawing>
-              <wp:anchor distT="0" distB="0" distL="114300" distR="114300" simplePos="0" relativeHeight="251715584" behindDoc="0" locked="1" layoutInCell="1" allowOverlap="0" wp14:anchorId="61798738" wp14:editId="2490BD45">
+              <wp:anchor distT="0" distB="0" distL="114300" distR="114300" simplePos="0" relativeHeight="251711488" behindDoc="0" locked="1" layoutInCell="1" allowOverlap="0" wp14:anchorId="61798738" wp14:editId="34CD796C">
                 <wp:simplePos x="0" y="0"/>
                 <wp:positionH relativeFrom="column">
                   <wp:posOffset>1855470</wp:posOffset>
@@ -6192,7 +6208,7 @@
           </mc:Choice>
           <mc:Fallback>
             <w:pict>
-              <v:shape w14:anchorId="61798738" id="Text Box 6" o:spid="_x0000_s1039" type="#_x0000_t202" style="position:absolute;left:0;text-align:left;margin-left:146.1pt;margin-top:488.15pt;width:77pt;height:23.75pt;z-index:251715584;visibility:visible;mso-wrap-style:square;mso-width-percent:0;mso-height-percent:0;mso-wrap-distance-left:9pt;mso-wrap-distance-top:0;mso-wrap-distance-right:9pt;mso-wrap-distance-bottom:0;mso-position-horizontal:absolute;mso-position-horizontal-relative:text;mso-position-vertical:absolute;mso-position-vertical-relative:page;mso-width-percent:0;mso-height-percent:0;mso-width-relative:margin;mso-height-relative:margin;v-text-anchor:top" o:gfxdata="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" o:allowoverlap="f" filled="f" stroked="f" strokeweight=".5pt">
+              <v:shape w14:anchorId="61798738" id="Text Box 6" o:spid="_x0000_s1039" type="#_x0000_t202" style="position:absolute;left:0;text-align:left;margin-left:146.1pt;margin-top:488.15pt;width:77pt;height:23.75pt;z-index:251711488;visibility:visible;mso-wrap-style:square;mso-width-percent:0;mso-height-percent:0;mso-wrap-distance-left:9pt;mso-wrap-distance-top:0;mso-wrap-distance-right:9pt;mso-wrap-distance-bottom:0;mso-position-horizontal:absolute;mso-position-horizontal-relative:text;mso-position-vertical:absolute;mso-position-vertical-relative:page;mso-width-percent:0;mso-height-percent:0;mso-width-relative:margin;mso-height-relative:margin;v-text-anchor:top" o:gfxdata="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" o:allowoverlap="f" filled="f" stroked="f" strokeweight=".5pt">
                 <v:textbox>
                   <w:txbxContent>
                     <w:p>
@@ -6226,7 +6242,7 @@
         <mc:AlternateContent>
           <mc:Choice Requires="wps">
             <w:drawing>
-              <wp:anchor distT="0" distB="0" distL="114300" distR="114300" simplePos="0" relativeHeight="251706368" behindDoc="0" locked="1" layoutInCell="1" allowOverlap="1" wp14:anchorId="4E48CF3E" wp14:editId="5FB9D87B">
+              <wp:anchor distT="0" distB="0" distL="114300" distR="114300" simplePos="0" relativeHeight="251702272" behindDoc="0" locked="1" layoutInCell="1" allowOverlap="1" wp14:anchorId="4E48CF3E" wp14:editId="37467360">
                 <wp:simplePos x="0" y="0"/>
                 <wp:positionH relativeFrom="column">
                   <wp:posOffset>6158531</wp:posOffset>
@@ -6295,7 +6311,7 @@
           </mc:Choice>
           <mc:Fallback>
             <w:pict>
-              <v:shape w14:anchorId="4E48CF3E" id="Text Box 22" o:spid="_x0000_s1040" type="#_x0000_t202" style="position:absolute;left:0;text-align:left;margin-left:484.9pt;margin-top:646.25pt;width:30.25pt;height:23.75pt;rotation:-2115973fd;z-index:251706368;visibility:visible;mso-wrap-style:square;mso-width-percent:0;mso-height-percent:0;mso-wrap-distance-left:9pt;mso-wrap-distance-top:0;mso-wrap-distance-right:9pt;mso-wrap-distance-bottom:0;mso-position-horizontal:absolute;mso-position-horizontal-relative:text;mso-position-vertical:absolute;mso-position-vertical-relative:page;mso-width-percent:0;mso-height-percent:0;mso-width-relative:margin;mso-height-relative:margin;v-text-anchor:top" o:gfxdata="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" filled="f" stroked="f" strokeweight=".5pt">
+              <v:shape w14:anchorId="4E48CF3E" id="Text Box 22" o:spid="_x0000_s1040" type="#_x0000_t202" style="position:absolute;left:0;text-align:left;margin-left:484.9pt;margin-top:646.25pt;width:30.25pt;height:23.75pt;rotation:-2115973fd;z-index:251702272;visibility:visible;mso-wrap-style:square;mso-width-percent:0;mso-height-percent:0;mso-wrap-distance-left:9pt;mso-wrap-distance-top:0;mso-wrap-distance-right:9pt;mso-wrap-distance-bottom:0;mso-position-horizontal:absolute;mso-position-horizontal-relative:text;mso-position-vertical:absolute;mso-position-vertical-relative:page;mso-width-percent:0;mso-height-percent:0;mso-width-relative:margin;mso-height-relative:margin;v-text-anchor:top" o:gfxdata="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" filled="f" stroked="f" strokeweight=".5pt">
                 <v:textbox>
                   <w:txbxContent>
                     <w:p>
@@ -6329,7 +6345,7 @@
         <mc:AlternateContent>
           <mc:Choice Requires="wps">
             <w:drawing>
-              <wp:anchor distT="0" distB="0" distL="114300" distR="114300" simplePos="0" relativeHeight="251702272" behindDoc="0" locked="1" layoutInCell="1" allowOverlap="1" wp14:anchorId="44C7F4D2" wp14:editId="77B2CD68">
+              <wp:anchor distT="0" distB="0" distL="114300" distR="114300" simplePos="0" relativeHeight="251698176" behindDoc="0" locked="1" layoutInCell="1" allowOverlap="1" wp14:anchorId="44C7F4D2" wp14:editId="17C55CD9">
                 <wp:simplePos x="0" y="0"/>
                 <wp:positionH relativeFrom="column">
                   <wp:posOffset>6134468</wp:posOffset>
@@ -6398,7 +6414,7 @@
           </mc:Choice>
           <mc:Fallback>
             <w:pict>
-              <v:shape w14:anchorId="44C7F4D2" id="Text Box 20" o:spid="_x0000_s1041" type="#_x0000_t202" style="position:absolute;left:0;text-align:left;margin-left:483.05pt;margin-top:526.9pt;width:30.25pt;height:23.75pt;rotation:-2115973fd;z-index:251702272;visibility:visible;mso-wrap-style:square;mso-width-percent:0;mso-height-percent:0;mso-wrap-distance-left:9pt;mso-wrap-distance-top:0;mso-wrap-distance-right:9pt;mso-wrap-distance-bottom:0;mso-position-horizontal:absolute;mso-position-horizontal-relative:text;mso-position-vertical:absolute;mso-position-vertical-relative:page;mso-width-percent:0;mso-height-percent:0;mso-width-relative:margin;mso-height-relative:margin;v-text-anchor:top" o:gfxdata="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" filled="f" stroked="f" strokeweight=".5pt">
+              <v:shape w14:anchorId="44C7F4D2" id="Text Box 20" o:spid="_x0000_s1041" type="#_x0000_t202" style="position:absolute;left:0;text-align:left;margin-left:483.05pt;margin-top:526.9pt;width:30.25pt;height:23.75pt;rotation:-2115973fd;z-index:251698176;visibility:visible;mso-wrap-style:square;mso-width-percent:0;mso-height-percent:0;mso-wrap-distance-left:9pt;mso-wrap-distance-top:0;mso-wrap-distance-right:9pt;mso-wrap-distance-bottom:0;mso-position-horizontal:absolute;mso-position-horizontal-relative:text;mso-position-vertical:absolute;mso-position-vertical-relative:page;mso-width-percent:0;mso-height-percent:0;mso-width-relative:margin;mso-height-relative:margin;v-text-anchor:top" o:gfxdata="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" filled="f" stroked="f" strokeweight=".5pt">
                 <v:textbox>
                   <w:txbxContent>
                     <w:p>
@@ -6432,7 +6448,7 @@
         <mc:AlternateContent>
           <mc:Choice Requires="wps">
             <w:drawing>
-              <wp:anchor distT="0" distB="0" distL="114300" distR="114300" simplePos="0" relativeHeight="251704320" behindDoc="0" locked="1" layoutInCell="1" allowOverlap="1" wp14:anchorId="386F957C" wp14:editId="217F101C">
+              <wp:anchor distT="0" distB="0" distL="114300" distR="114300" simplePos="0" relativeHeight="251700224" behindDoc="0" locked="1" layoutInCell="1" allowOverlap="1" wp14:anchorId="386F957C" wp14:editId="0987BC10">
                 <wp:simplePos x="0" y="0"/>
                 <wp:positionH relativeFrom="column">
                   <wp:posOffset>6158531</wp:posOffset>
@@ -6501,7 +6517,7 @@
           </mc:Choice>
           <mc:Fallback>
             <w:pict>
-              <v:shape w14:anchorId="386F957C" id="Text Box 21" o:spid="_x0000_s1042" type="#_x0000_t202" style="position:absolute;left:0;text-align:left;margin-left:484.9pt;margin-top:598.9pt;width:30.25pt;height:23.75pt;rotation:-2115973fd;z-index:251704320;visibility:visible;mso-wrap-style:square;mso-width-percent:0;mso-height-percent:0;mso-wrap-distance-left:9pt;mso-wrap-distance-top:0;mso-wrap-distance-right:9pt;mso-wrap-distance-bottom:0;mso-position-horizontal:absolute;mso-position-horizontal-relative:text;mso-position-vertical:absolute;mso-position-vertical-relative:page;mso-width-percent:0;mso-height-percent:0;mso-width-relative:margin;mso-height-relative:margin;v-text-anchor:top" o:gfxdata="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" filled="f" stroked="f" strokeweight=".5pt">
+              <v:shape w14:anchorId="386F957C" id="Text Box 21" o:spid="_x0000_s1042" type="#_x0000_t202" style="position:absolute;left:0;text-align:left;margin-left:484.9pt;margin-top:598.9pt;width:30.25pt;height:23.75pt;rotation:-2115973fd;z-index:251700224;visibility:visible;mso-wrap-style:square;mso-width-percent:0;mso-height-percent:0;mso-wrap-distance-left:9pt;mso-wrap-distance-top:0;mso-wrap-distance-right:9pt;mso-wrap-distance-bottom:0;mso-position-horizontal:absolute;mso-position-horizontal-relative:text;mso-position-vertical:absolute;mso-position-vertical-relative:page;mso-width-percent:0;mso-height-percent:0;mso-width-relative:margin;mso-height-relative:margin;v-text-anchor:top" o:gfxdata="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" filled="f" stroked="f" strokeweight=".5pt">
                 <v:textbox>
                   <w:txbxContent>
                     <w:p>
@@ -6535,7 +6551,7 @@
         <mc:AlternateContent>
           <mc:Choice Requires="wps">
             <w:drawing>
-              <wp:anchor distT="0" distB="0" distL="114300" distR="114300" simplePos="0" relativeHeight="251700224" behindDoc="0" locked="1" layoutInCell="1" allowOverlap="1" wp14:anchorId="241FA26A" wp14:editId="2299C96E">
+              <wp:anchor distT="0" distB="0" distL="114300" distR="114300" simplePos="0" relativeHeight="251696128" behindDoc="0" locked="1" layoutInCell="1" allowOverlap="1" wp14:anchorId="241FA26A" wp14:editId="20592AA2">
                 <wp:simplePos x="0" y="0"/>
                 <wp:positionH relativeFrom="column">
                   <wp:posOffset>3872531</wp:posOffset>
@@ -6604,7 +6620,7 @@
           </mc:Choice>
           <mc:Fallback>
             <w:pict>
-              <v:shape w14:anchorId="241FA26A" id="Text Box 19" o:spid="_x0000_s1043" type="#_x0000_t202" style="position:absolute;left:0;text-align:left;margin-left:304.9pt;margin-top:651.95pt;width:30.25pt;height:23.75pt;rotation:-2115973fd;z-index:251700224;visibility:visible;mso-wrap-style:square;mso-width-percent:0;mso-height-percent:0;mso-wrap-distance-left:9pt;mso-wrap-distance-top:0;mso-wrap-distance-right:9pt;mso-wrap-distance-bottom:0;mso-position-horizontal:absolute;mso-position-horizontal-relative:text;mso-position-vertical:absolute;mso-position-vertical-relative:page;mso-width-percent:0;mso-height-percent:0;mso-width-relative:margin;mso-height-relative:margin;v-text-anchor:top" o:gfxdata="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" filled="f" stroked="f" strokeweight=".5pt">
+              <v:shape w14:anchorId="241FA26A" id="Text Box 19" o:spid="_x0000_s1043" type="#_x0000_t202" style="position:absolute;left:0;text-align:left;margin-left:304.9pt;margin-top:651.95pt;width:30.25pt;height:23.75pt;rotation:-2115973fd;z-index:251696128;visibility:visible;mso-wrap-style:square;mso-width-percent:0;mso-height-percent:0;mso-wrap-distance-left:9pt;mso-wrap-distance-top:0;mso-wrap-distance-right:9pt;mso-wrap-distance-bottom:0;mso-position-horizontal:absolute;mso-position-horizontal-relative:text;mso-position-vertical:absolute;mso-position-vertical-relative:page;mso-width-percent:0;mso-height-percent:0;mso-width-relative:margin;mso-height-relative:margin;v-text-anchor:top" o:gfxdata="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" filled="f" stroked="f" strokeweight=".5pt">
                 <v:textbox>
                   <w:txbxContent>
                     <w:p>
@@ -6638,7 +6654,7 @@
         <mc:AlternateContent>
           <mc:Choice Requires="wps">
             <w:drawing>
-              <wp:anchor distT="0" distB="0" distL="114300" distR="114300" simplePos="0" relativeHeight="251666432" behindDoc="1" locked="0" layoutInCell="1" allowOverlap="1" wp14:anchorId="15651882" wp14:editId="00D150D7">
+              <wp:anchor distT="0" distB="0" distL="114300" distR="114300" simplePos="0" relativeHeight="251662336" behindDoc="1" locked="0" layoutInCell="1" allowOverlap="1" wp14:anchorId="15651882" wp14:editId="358AAAB0">
                 <wp:simplePos x="0" y="0"/>
                 <wp:positionH relativeFrom="column">
                   <wp:posOffset>2091690</wp:posOffset>
@@ -6716,7 +6732,7 @@
           </mc:Choice>
           <mc:Fallback>
             <w:pict>
-              <v:shape w14:anchorId="15651882" id="Text Box 2" o:spid="_x0000_s1044" type="#_x0000_t202" style="position:absolute;left:0;text-align:left;margin-left:164.7pt;margin-top:61.1pt;width:2in;height:2in;z-index:-251650048;visibility:visible;mso-wrap-style:none;mso-width-percent:0;mso-height-percent:0;mso-wrap-distance-left:9pt;mso-wrap-distance-top:0;mso-wrap-distance-right:9pt;mso-wrap-distance-bottom:0;mso-position-horizontal:absolute;mso-position-horizontal-relative:text;mso-position-vertical:absolute;mso-position-vertical-relative:text;mso-width-percent:0;mso-height-percent:0;mso-width-relative:margin;mso-height-relative:margin;v-text-anchor:top" o:gfxdata="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" filled="f" stroked="f" strokeweight=".5pt">
+              <v:shape w14:anchorId="15651882" id="Text Box 2" o:spid="_x0000_s1044" type="#_x0000_t202" style="position:absolute;left:0;text-align:left;margin-left:164.7pt;margin-top:61.1pt;width:2in;height:2in;z-index:-251654144;visibility:visible;mso-wrap-style:none;mso-width-percent:0;mso-height-percent:0;mso-wrap-distance-left:9pt;mso-wrap-distance-top:0;mso-wrap-distance-right:9pt;mso-wrap-distance-bottom:0;mso-position-horizontal:absolute;mso-position-horizontal-relative:text;mso-position-vertical:absolute;mso-position-vertical-relative:text;mso-width-percent:0;mso-height-percent:0;mso-width-relative:margin;mso-height-relative:margin;v-text-anchor:top" o:gfxdata="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" filled="f" stroked="f" strokeweight=".5pt">
                 <v:textbox style="mso-fit-shape-to-text:t">
                   <w:txbxContent>
                     <w:p>
@@ -6757,7 +6773,7 @@
         <mc:AlternateContent>
           <mc:Choice Requires="wps">
             <w:drawing>
-              <wp:anchor distT="0" distB="0" distL="114300" distR="114300" simplePos="0" relativeHeight="251668480" behindDoc="1" locked="0" layoutInCell="1" allowOverlap="1" wp14:anchorId="2E2E4322" wp14:editId="7916ED57">
+              <wp:anchor distT="0" distB="0" distL="114300" distR="114300" simplePos="0" relativeHeight="251664384" behindDoc="1" locked="0" layoutInCell="1" allowOverlap="1" wp14:anchorId="2E2E4322" wp14:editId="23C2F543">
                 <wp:simplePos x="0" y="0"/>
                 <wp:positionH relativeFrom="column">
                   <wp:posOffset>3138203</wp:posOffset>
@@ -6829,7 +6845,7 @@
           </mc:Choice>
           <mc:Fallback>
             <w:pict>
-              <v:shape w14:anchorId="2E2E4322" id="Text Box 3" o:spid="_x0000_s1045" type="#_x0000_t202" style="position:absolute;left:0;text-align:left;margin-left:247.1pt;margin-top:61.15pt;width:2in;height:2in;z-index:-251648000;visibility:visible;mso-wrap-style:none;mso-wrap-distance-left:9pt;mso-wrap-distance-top:0;mso-wrap-distance-right:9pt;mso-wrap-distance-bottom:0;mso-position-horizontal:absolute;mso-position-horizontal-relative:text;mso-position-vertical:absolute;mso-position-vertical-relative:text;v-text-anchor:top" o:gfxdata="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" filled="f" stroked="f" strokeweight=".5pt">
+              <v:shape w14:anchorId="2E2E4322" id="Text Box 3" o:spid="_x0000_s1045" type="#_x0000_t202" style="position:absolute;left:0;text-align:left;margin-left:247.1pt;margin-top:61.15pt;width:2in;height:2in;z-index:-251652096;visibility:visible;mso-wrap-style:none;mso-wrap-distance-left:9pt;mso-wrap-distance-top:0;mso-wrap-distance-right:9pt;mso-wrap-distance-bottom:0;mso-position-horizontal:absolute;mso-position-horizontal-relative:text;mso-position-vertical:absolute;mso-position-vertical-relative:text;v-text-anchor:top" o:gfxdata="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" filled="f" stroked="f" strokeweight=".5pt">
                 <v:textbox style="mso-fit-shape-to-text:t">
                   <w:txbxContent>
                     <w:p>
@@ -6870,7 +6886,7 @@
         <mc:AlternateContent>
           <mc:Choice Requires="wps">
             <w:drawing>
-              <wp:anchor distT="0" distB="0" distL="114300" distR="114300" simplePos="0" relativeHeight="251672576" behindDoc="1" locked="0" layoutInCell="1" allowOverlap="1" wp14:anchorId="2CCCCE01" wp14:editId="7F9C2D5F">
+              <wp:anchor distT="0" distB="0" distL="114300" distR="114300" simplePos="0" relativeHeight="251668480" behindDoc="1" locked="0" layoutInCell="1" allowOverlap="1" wp14:anchorId="2CCCCE01" wp14:editId="0947BE38">
                 <wp:simplePos x="0" y="0"/>
                 <wp:positionH relativeFrom="column">
                   <wp:posOffset>5340350</wp:posOffset>
@@ -6942,7 +6958,7 @@
           </mc:Choice>
           <mc:Fallback>
             <w:pict>
-              <v:shape w14:anchorId="2CCCCE01" id="Text Box 5" o:spid="_x0000_s1046" type="#_x0000_t202" style="position:absolute;left:0;text-align:left;margin-left:420.5pt;margin-top:61.1pt;width:2in;height:2in;z-index:-251643904;visibility:visible;mso-wrap-style:none;mso-wrap-distance-left:9pt;mso-wrap-distance-top:0;mso-wrap-distance-right:9pt;mso-wrap-distance-bottom:0;mso-position-horizontal:absolute;mso-position-horizontal-relative:text;mso-position-vertical:absolute;mso-position-vertical-relative:text;v-text-anchor:top" o:gfxdata="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" filled="f" stroked="f" strokeweight=".5pt">
+              <v:shape w14:anchorId="2CCCCE01" id="Text Box 5" o:spid="_x0000_s1046" type="#_x0000_t202" style="position:absolute;left:0;text-align:left;margin-left:420.5pt;margin-top:61.1pt;width:2in;height:2in;z-index:-251648000;visibility:visible;mso-wrap-style:none;mso-wrap-distance-left:9pt;mso-wrap-distance-top:0;mso-wrap-distance-right:9pt;mso-wrap-distance-bottom:0;mso-position-horizontal:absolute;mso-position-horizontal-relative:text;mso-position-vertical:absolute;mso-position-vertical-relative:text;v-text-anchor:top" o:gfxdata="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" filled="f" stroked="f" strokeweight=".5pt">
                 <v:textbox style="mso-fit-shape-to-text:t">
                   <w:txbxContent>
                     <w:p>
@@ -6983,7 +6999,7 @@
         <mc:AlternateContent>
           <mc:Choice Requires="wps">
             <w:drawing>
-              <wp:anchor distT="0" distB="0" distL="114300" distR="114300" simplePos="0" relativeHeight="251664384" behindDoc="0" locked="0" layoutInCell="1" allowOverlap="1" wp14:anchorId="0329FEA0" wp14:editId="25858A2D">
+              <wp:anchor distT="0" distB="0" distL="114300" distR="114300" simplePos="0" relativeHeight="251660288" behindDoc="0" locked="0" layoutInCell="1" allowOverlap="1" wp14:anchorId="0329FEA0" wp14:editId="6707E936">
                 <wp:simplePos x="0" y="0"/>
                 <wp:positionH relativeFrom="column">
                   <wp:posOffset>12031</wp:posOffset>
@@ -7056,7 +7072,7 @@
           </mc:Choice>
           <mc:Fallback>
             <w:pict>
-              <v:shape w14:anchorId="0329FEA0" id="Text Box 1" o:spid="_x0000_s1047" type="#_x0000_t202" style="position:absolute;left:0;text-align:left;margin-left:.95pt;margin-top:53.6pt;width:2in;height:2in;z-index:251664384;visibility:visible;mso-wrap-style:none;mso-wrap-distance-left:9pt;mso-wrap-distance-top:0;mso-wrap-distance-right:9pt;mso-wrap-distance-bottom:0;mso-position-horizontal:absolute;mso-position-horizontal-relative:text;mso-position-vertical:absolute;mso-position-vertical-relative:text;v-text-anchor:top" o:gfxdata="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" filled="f" stroked="f" strokeweight=".5pt">
+              <v:shape w14:anchorId="0329FEA0" id="Text Box 1" o:spid="_x0000_s1047" type="#_x0000_t202" style="position:absolute;left:0;text-align:left;margin-left:.95pt;margin-top:53.6pt;width:2in;height:2in;z-index:251660288;visibility:visible;mso-wrap-style:none;mso-wrap-distance-left:9pt;mso-wrap-distance-top:0;mso-wrap-distance-right:9pt;mso-wrap-distance-bottom:0;mso-position-horizontal:absolute;mso-position-horizontal-relative:text;mso-position-vertical:absolute;mso-position-vertical-relative:text;v-text-anchor:top" o:gfxdata="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" filled="f" stroked="f" strokeweight=".5pt">
                 <v:textbox style="mso-fit-shape-to-text:t">
                   <w:txbxContent>
                     <w:p>
@@ -7102,13 +7118,13 @@
         <w:rPr>
           <w:rFonts w:ascii="Arial" w:eastAsia="Arial" w:hAnsi="Arial" w:cs="Arial"/>
         </w:rPr>
-        <w:t xml:space="preserve"> </w:t>
+        <w:t xml:space="preserve"> {{</w:t>
       </w:r>
       <w:r>
         <w:rPr>
           <w:rFonts w:ascii="Arial" w:eastAsia="Arial" w:hAnsi="Arial" w:cs="Arial"/>
         </w:rPr>
-        <w:t>{{Date}}</w:t>
+        <w:t>Date}}</w:t>
       </w:r>
     </w:p>
     <w:p>
@@ -7126,7 +7142,7 @@
         <mc:AlternateContent>
           <mc:Choice Requires="wps">
             <w:drawing>
-              <wp:anchor distT="0" distB="0" distL="114300" distR="114300" simplePos="0" relativeHeight="251713536" behindDoc="0" locked="1" layoutInCell="1" allowOverlap="0" wp14:anchorId="168E2F74" wp14:editId="0F12B326">
+              <wp:anchor distT="0" distB="0" distL="114300" distR="114300" simplePos="0" relativeHeight="251709440" behindDoc="0" locked="1" layoutInCell="1" allowOverlap="0" wp14:anchorId="168E2F74" wp14:editId="24C5013E">
                 <wp:simplePos x="0" y="0"/>
                 <wp:positionH relativeFrom="column">
                   <wp:posOffset>3245485</wp:posOffset>
@@ -7195,7 +7211,7 @@
           </mc:Choice>
           <mc:Fallback>
             <w:pict>
-              <v:shape w14:anchorId="168E2F74" id="Text Box 25" o:spid="_x0000_s1048" type="#_x0000_t202" style="position:absolute;margin-left:255.55pt;margin-top:488.45pt;width:41pt;height:23.75pt;z-index:251713536;visibility:visible;mso-wrap-style:square;mso-width-percent:0;mso-height-percent:0;mso-wrap-distance-left:9pt;mso-wrap-distance-top:0;mso-wrap-distance-right:9pt;mso-wrap-distance-bottom:0;mso-position-horizontal:absolute;mso-position-horizontal-relative:text;mso-position-vertical:absolute;mso-position-vertical-relative:page;mso-width-percent:0;mso-height-percent:0;mso-width-relative:margin;mso-height-relative:margin;v-text-anchor:top" o:gfxdata="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" o:allowoverlap="f" filled="f" stroked="f" strokeweight=".5pt">
+              <v:shape w14:anchorId="168E2F74" id="Text Box 25" o:spid="_x0000_s1048" type="#_x0000_t202" style="position:absolute;margin-left:255.55pt;margin-top:488.45pt;width:41pt;height:23.75pt;z-index:251709440;visibility:visible;mso-wrap-style:square;mso-width-percent:0;mso-height-percent:0;mso-wrap-distance-left:9pt;mso-wrap-distance-top:0;mso-wrap-distance-right:9pt;mso-wrap-distance-bottom:0;mso-position-horizontal:absolute;mso-position-horizontal-relative:text;mso-position-vertical:absolute;mso-position-vertical-relative:page;mso-width-percent:0;mso-height-percent:0;mso-width-relative:margin;mso-height-relative:margin;v-text-anchor:top" o:gfxdata="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" o:allowoverlap="f" filled="f" stroked="f" strokeweight=".5pt">
                 <v:textbox>
                   <w:txbxContent>
                     <w:p>
@@ -7233,7 +7249,7 @@
 </file>
 
 <file path=word/styles.xml><?xml version="1.0" encoding="utf-8"?>
-<w:styles xmlns:mc="http://schemas.openxmlformats.org/markup-compatibility/2006" xmlns:r="http://schemas.openxmlformats.org/officeDocument/2006/relationships" xmlns:w="http://schemas.openxmlformats.org/wordprocessingml/2006/main" xmlns:w14="http://schemas.microsoft.com/office/word/2010/wordml" xmlns:w15="http://schemas.microsoft.com/office/word/2012/wordml" xmlns:w16cex="http://schemas.microsoft.com/office/word/2018/wordml/cex" xmlns:w16cid="http://schemas.microsoft.com/office/word/2016/wordml/cid" xmlns:w16="http://schemas.microsoft.com/office/word/2018/wordml" xmlns:w16sdtdh="http://schemas.microsoft.com/office/word/2020/wordml/sdtdatahash" xmlns:w16se="http://schemas.microsoft.com/office/word/2015/wordml/symex" mc:Ignorable="w14 w15 w16se w16cid w16 w16cex w16sdtdh">
+<w:styles xmlns:mc="http://schemas.openxmlformats.org/markup-compatibility/2006" xmlns:r="http://schemas.openxmlformats.org/officeDocument/2006/relationships" xmlns:w="http://schemas.openxmlformats.org/wordprocessingml/2006/main" xmlns:w14="http://schemas.microsoft.com/office/word/2010/wordml" xmlns:w15="http://schemas.microsoft.com/office/word/2012/wordml" xmlns:w16cex="http://schemas.microsoft.com/office/word/2018/wordml/cex" xmlns:w16cid="http://schemas.microsoft.com/office/word/2016/wordml/cid" xmlns:w16="http://schemas.microsoft.com/office/word/2018/wordml" xmlns:w16du="http://schemas.microsoft.com/office/word/2023/wordml/word16du" xmlns:w16sdtdh="http://schemas.microsoft.com/office/word/2020/wordml/sdtdatahash" xmlns:w16sdtfl="http://schemas.microsoft.com/office/word/2024/wordml/sdtformatlock" xmlns:w16se="http://schemas.microsoft.com/office/word/2015/wordml/symex" mc:Ignorable="w14 w15 w16se w16cid w16 w16cex w16sdtdh w16sdtfl w16du">
   <w:docDefaults>
     <w:rPrDefault>
       <w:rPr>

</xml_diff>